<commit_message>
minor adjustments english cv
</commit_message>
<xml_diff>
--- a/public/cv-en-CAPELLI.docx
+++ b/public/cv-en-CAPELLI.docx
@@ -385,31 +385,7 @@
                                 <w:sz w:val="20"/>
                                 <w:szCs w:val="20"/>
                               </w:rPr>
-                              <w:t>De</w:t>
-                            </w:r>
-                            <w:r>
-                              <w:rPr>
-                                <w:color w:val="000000"/>
-                                <w:sz w:val="20"/>
-                                <w:szCs w:val="20"/>
-                              </w:rPr>
-                              <w:t>velopment of REST APIs and SaaS app</w:t>
-                            </w:r>
-                            <w:r>
-                              <w:rPr>
-                                <w:color w:val="000000"/>
-                                <w:sz w:val="20"/>
-                                <w:szCs w:val="20"/>
-                              </w:rPr>
-                              <w:t>s</w:t>
-                            </w:r>
-                            <w:r>
-                              <w:rPr>
-                                <w:color w:val="000000"/>
-                                <w:sz w:val="20"/>
-                                <w:szCs w:val="20"/>
-                              </w:rPr>
-                              <w:t xml:space="preserve"> using </w:t>
+                              <w:t xml:space="preserve">Development of REST APIs and SaaS apps using </w:t>
                             </w:r>
                             <w:r>
                               <w:rPr>
@@ -817,7 +793,25 @@
                                 <w:sz w:val="20"/>
                                 <w:szCs w:val="20"/>
                               </w:rPr>
-                              <w:t>Teaching Assistant – Algorithms and Programmin I                                                                 March 2018 – December 2019</w:t>
+                              <w:t>Teaching Assistant – Algorithms and Programmin</w:t>
+                            </w:r>
+                            <w:r>
+                              <w:rPr>
+                                <w:b/>
+                                <w:bCs/>
+                                <w:sz w:val="20"/>
+                                <w:szCs w:val="20"/>
+                              </w:rPr>
+                              <w:t>g</w:t>
+                            </w:r>
+                            <w:r>
+                              <w:rPr>
+                                <w:b/>
+                                <w:bCs/>
+                                <w:sz w:val="20"/>
+                                <w:szCs w:val="20"/>
+                              </w:rPr>
+                              <w:t xml:space="preserve"> I                                                               March 2018 – December 2019</w:t>
                             </w:r>
                           </w:p>
                           <w:p>
@@ -1006,31 +1000,7 @@
                           <w:sz w:val="20"/>
                           <w:szCs w:val="20"/>
                         </w:rPr>
-                        <w:t>De</w:t>
-                      </w:r>
-                      <w:r>
-                        <w:rPr>
-                          <w:color w:val="000000"/>
-                          <w:sz w:val="20"/>
-                          <w:szCs w:val="20"/>
-                        </w:rPr>
-                        <w:t>velopment of REST APIs and SaaS app</w:t>
-                      </w:r>
-                      <w:r>
-                        <w:rPr>
-                          <w:color w:val="000000"/>
-                          <w:sz w:val="20"/>
-                          <w:szCs w:val="20"/>
-                        </w:rPr>
-                        <w:t>s</w:t>
-                      </w:r>
-                      <w:r>
-                        <w:rPr>
-                          <w:color w:val="000000"/>
-                          <w:sz w:val="20"/>
-                          <w:szCs w:val="20"/>
-                        </w:rPr>
-                        <w:t xml:space="preserve"> using </w:t>
+                        <w:t xml:space="preserve">Development of REST APIs and SaaS apps using </w:t>
                       </w:r>
                       <w:r>
                         <w:rPr>
@@ -1438,7 +1408,25 @@
                           <w:sz w:val="20"/>
                           <w:szCs w:val="20"/>
                         </w:rPr>
-                        <w:t>Teaching Assistant – Algorithms and Programmin I                                                                 March 2018 – December 2019</w:t>
+                        <w:t>Teaching Assistant – Algorithms and Programmin</w:t>
+                      </w:r>
+                      <w:r>
+                        <w:rPr>
+                          <w:b/>
+                          <w:bCs/>
+                          <w:sz w:val="20"/>
+                          <w:szCs w:val="20"/>
+                        </w:rPr>
+                        <w:t>g</w:t>
+                      </w:r>
+                      <w:r>
+                        <w:rPr>
+                          <w:b/>
+                          <w:bCs/>
+                          <w:sz w:val="20"/>
+                          <w:szCs w:val="20"/>
+                        </w:rPr>
+                        <w:t xml:space="preserve"> I                                                               March 2018 – December 2019</w:t>
                       </w:r>
                     </w:p>
                     <w:p>
@@ -1587,19 +1575,7 @@
                                 <w:szCs w:val="22"/>
                                 <w:lang w:bidi="es-ES"/>
                               </w:rPr>
-                              <w:t>Core S</w:t>
-                            </w:r>
-                            <w:r>
-                              <w:rPr>
-                                <w:b/>
-                                <w:bCs/>
-                                <w:i w:val="false"/>
-                                <w:iCs w:val="false"/>
-                                <w:sz w:val="22"/>
-                                <w:szCs w:val="22"/>
-                                <w:lang w:bidi="es-ES"/>
-                              </w:rPr>
-                              <w:t>tack</w:t>
+                              <w:t>Core Stack</w:t>
                             </w:r>
                           </w:p>
                           <w:p>
@@ -2241,19 +2217,7 @@
                           <w:szCs w:val="22"/>
                           <w:lang w:bidi="es-ES"/>
                         </w:rPr>
-                        <w:t>Core S</w:t>
-                      </w:r>
-                      <w:r>
-                        <w:rPr>
-                          <w:b/>
-                          <w:bCs/>
-                          <w:i w:val="false"/>
-                          <w:iCs w:val="false"/>
-                          <w:sz w:val="22"/>
-                          <w:szCs w:val="22"/>
-                          <w:lang w:bidi="es-ES"/>
-                        </w:rPr>
-                        <w:t>tack</w:t>
+                        <w:t>Core Stack</w:t>
                       </w:r>
                     </w:p>
                     <w:p>
@@ -2919,23 +2883,7 @@
                                 <w:sz w:val="20"/>
                                 <w:szCs w:val="20"/>
                               </w:rPr>
-                              <w:t>Nativ</w:t>
-                            </w:r>
-                            <w:r>
-                              <w:rPr>
-                                <w:color w:val="000000"/>
-                                <w:sz w:val="20"/>
-                                <w:szCs w:val="20"/>
-                              </w:rPr>
-                              <w:t>e Spanish</w:t>
-                            </w:r>
-                            <w:r>
-                              <w:rPr>
-                                <w:color w:val="000000"/>
-                                <w:sz w:val="20"/>
-                                <w:szCs w:val="20"/>
-                              </w:rPr>
-                              <w:t xml:space="preserve"> </w:t>
+                              <w:t xml:space="preserve">Native Spanish </w:t>
                             </w:r>
                             <w:r>
                               <w:rPr>
@@ -2953,23 +2901,7 @@
                                 <w:sz w:val="20"/>
                                 <w:szCs w:val="20"/>
                               </w:rPr>
-                              <w:t xml:space="preserve"> </w:t>
-                            </w:r>
-                            <w:r>
-                              <w:rPr>
-                                <w:color w:val="000000"/>
-                                <w:sz w:val="20"/>
-                                <w:szCs w:val="20"/>
-                              </w:rPr>
-                              <w:t>English</w:t>
-                            </w:r>
-                            <w:r>
-                              <w:rPr>
-                                <w:color w:val="000000"/>
-                                <w:sz w:val="20"/>
-                                <w:szCs w:val="20"/>
-                              </w:rPr>
-                              <w:t xml:space="preserve"> (B2)</w:t>
+                              <w:t xml:space="preserve"> English (B2)</w:t>
                             </w:r>
                           </w:p>
                         </w:txbxContent>
@@ -3007,23 +2939,7 @@
                           <w:sz w:val="20"/>
                           <w:szCs w:val="20"/>
                         </w:rPr>
-                        <w:t>Nativ</w:t>
-                      </w:r>
-                      <w:r>
-                        <w:rPr>
-                          <w:color w:val="000000"/>
-                          <w:sz w:val="20"/>
-                          <w:szCs w:val="20"/>
-                        </w:rPr>
-                        <w:t>e Spanish</w:t>
-                      </w:r>
-                      <w:r>
-                        <w:rPr>
-                          <w:color w:val="000000"/>
-                          <w:sz w:val="20"/>
-                          <w:szCs w:val="20"/>
-                        </w:rPr>
-                        <w:t xml:space="preserve"> </w:t>
+                        <w:t xml:space="preserve">Native Spanish </w:t>
                       </w:r>
                       <w:r>
                         <w:rPr>
@@ -3041,23 +2957,7 @@
                           <w:sz w:val="20"/>
                           <w:szCs w:val="20"/>
                         </w:rPr>
-                        <w:t xml:space="preserve"> </w:t>
-                      </w:r>
-                      <w:r>
-                        <w:rPr>
-                          <w:color w:val="000000"/>
-                          <w:sz w:val="20"/>
-                          <w:szCs w:val="20"/>
-                        </w:rPr>
-                        <w:t>English</w:t>
-                      </w:r>
-                      <w:r>
-                        <w:rPr>
-                          <w:color w:val="000000"/>
-                          <w:sz w:val="20"/>
-                          <w:szCs w:val="20"/>
-                        </w:rPr>
-                        <w:t xml:space="preserve"> (B2)</w:t>
+                        <w:t xml:space="preserve"> English (B2)</w:t>
                       </w:r>
                     </w:p>
                   </w:txbxContent>
@@ -3073,7 +2973,7 @@
               <wp:anchor behindDoc="0" distT="0" distB="5715" distL="0" distR="0" simplePos="0" locked="0" layoutInCell="1" allowOverlap="1" relativeHeight="10" wp14:anchorId="76A4A007">
                 <wp:simplePos x="0" y="0"/>
                 <wp:positionH relativeFrom="column">
-                  <wp:posOffset>5547995</wp:posOffset>
+                  <wp:posOffset>5307965</wp:posOffset>
                 </wp:positionH>
                 <wp:positionV relativeFrom="paragraph">
                   <wp:posOffset>8722360</wp:posOffset>
@@ -3129,7 +3029,27 @@
                                 <w:sz w:val="22"/>
                                 <w:lang w:val="en-US"/>
                               </w:rPr>
-                              <w:t>Febrero 2026</w:t>
+                              <w:t>Feb</w:t>
+                            </w:r>
+                            <w:r>
+                              <w:rPr>
+                                <w:i/>
+                                <w:iCs/>
+                                <w:color w:themeColor="background1" w:themeShade="a6" w:val="A6A6A6"/>
+                                <w:sz w:val="22"/>
+                                <w:lang w:val="en-US"/>
+                              </w:rPr>
+                              <w:t>ruary</w:t>
+                            </w:r>
+                            <w:r>
+                              <w:rPr>
+                                <w:i/>
+                                <w:iCs/>
+                                <w:color w:themeColor="background1" w:themeShade="a6" w:val="A6A6A6"/>
+                                <w:sz w:val="22"/>
+                                <w:lang w:val="en-US"/>
+                              </w:rPr>
+                              <w:t xml:space="preserve"> 2026</w:t>
                             </w:r>
                           </w:p>
                         </w:txbxContent>
@@ -3146,7 +3066,7 @@
           </mc:Choice>
           <mc:Fallback>
             <w:pict>
-              <v:rect id="shape_0" ID="Text Box 1" path="m0,0l-2147483645,0l-2147483645,-2147483646l0,-2147483646xe" stroked="f" o:allowincell="f" style="position:absolute;margin-left:436.85pt;margin-top:686.8pt;width:80.4pt;height:25pt;mso-wrap-style:square;v-text-anchor:top" wp14:anchorId="76A4A007">
+              <v:rect id="shape_0" ID="Text Box 1" path="m0,0l-2147483645,0l-2147483645,-2147483646l0,-2147483646xe" stroked="f" o:allowincell="f" style="position:absolute;margin-left:417.95pt;margin-top:686.8pt;width:80.4pt;height:25pt;mso-wrap-style:square;v-text-anchor:top" wp14:anchorId="76A4A007">
                 <v:fill o:detectmouseclick="t" on="false"/>
                 <v:stroke color="#3465a4" weight="6480" joinstyle="round" endcap="flat"/>
                 <v:textbox>
@@ -3173,7 +3093,27 @@
                           <w:sz w:val="22"/>
                           <w:lang w:val="en-US"/>
                         </w:rPr>
-                        <w:t>Febrero 2026</w:t>
+                        <w:t>Feb</w:t>
+                      </w:r>
+                      <w:r>
+                        <w:rPr>
+                          <w:i/>
+                          <w:iCs/>
+                          <w:color w:themeColor="background1" w:themeShade="a6" w:val="A6A6A6"/>
+                          <w:sz w:val="22"/>
+                          <w:lang w:val="en-US"/>
+                        </w:rPr>
+                        <w:t>ruary</w:t>
+                      </w:r>
+                      <w:r>
+                        <w:rPr>
+                          <w:i/>
+                          <w:iCs/>
+                          <w:color w:themeColor="background1" w:themeShade="a6" w:val="A6A6A6"/>
+                          <w:sz w:val="22"/>
+                          <w:lang w:val="en-US"/>
+                        </w:rPr>
+                        <w:t xml:space="preserve"> 2026</w:t>
                       </w:r>
                     </w:p>
                   </w:txbxContent>
@@ -3228,7 +3168,7 @@
                           <w:p>
                             <w:pPr>
                               <w:pStyle w:val="FrameContents"/>
-                              <w:overflowPunct w:val="true"/>
+                              <w:overflowPunct w:val="false"/>
                               <w:rPr/>
                             </w:pPr>
                             <w:r>
@@ -3282,7 +3222,7 @@
                     <w:p>
                       <w:pPr>
                         <w:pStyle w:val="FrameContents"/>
-                        <w:overflowPunct w:val="true"/>
+                        <w:overflowPunct w:val="false"/>
                         <w:rPr/>
                       </w:pPr>
                       <w:r>
@@ -3449,13 +3389,44 @@
                             </w:r>
                             <w:r>
                               <w:rPr>
+                                <w:rFonts w:eastAsia="DejaVu Sans" w:cs="DejaVu Sans" w:ascii="DejaVu Sans" w:hAnsi="DejaVu Sans"/>
+                                <w:color w:val="111111"/>
+                                <w:sz w:val="20"/>
+                                <w:szCs w:val="20"/>
+                                <w:u w:val="none"/>
+                                <w:shd w:fill="FFFFFF" w:val="clear"/>
+                              </w:rPr>
+                              <w:t>Bs.As.</w:t>
+                            </w:r>
+                            <w:r>
+                              <w:rPr>
                                 <w:rStyle w:val="Hyperlink"/>
                                 <w:color w:themeColor="text1" w:val="000000"/>
                                 <w:sz w:val="20"/>
                                 <w:szCs w:val="20"/>
                                 <w:u w:val="none"/>
                               </w:rPr>
-                              <w:t>CABA (Argentina)</w:t>
+                              <w:t xml:space="preserve"> (</w:t>
+                            </w:r>
+                            <w:r>
+                              <w:rPr>
+                                <w:rStyle w:val="Hyperlink"/>
+                                <w:color w:themeColor="text1" w:val="000000"/>
+                                <w:sz w:val="20"/>
+                                <w:szCs w:val="20"/>
+                                <w:u w:val="none"/>
+                              </w:rPr>
+                              <w:t>Argentina</w:t>
+                            </w:r>
+                            <w:r>
+                              <w:rPr>
+                                <w:rStyle w:val="Hyperlink"/>
+                                <w:color w:themeColor="text1" w:val="000000"/>
+                                <w:sz w:val="20"/>
+                                <w:szCs w:val="20"/>
+                                <w:u w:val="none"/>
+                              </w:rPr>
+                              <w:t>)</w:t>
                             </w:r>
                           </w:p>
                         </w:txbxContent>
@@ -3555,13 +3526,44 @@
                       </w:r>
                       <w:r>
                         <w:rPr>
+                          <w:rFonts w:eastAsia="DejaVu Sans" w:cs="DejaVu Sans" w:ascii="DejaVu Sans" w:hAnsi="DejaVu Sans"/>
+                          <w:color w:val="111111"/>
+                          <w:sz w:val="20"/>
+                          <w:szCs w:val="20"/>
+                          <w:u w:val="none"/>
+                          <w:shd w:fill="FFFFFF" w:val="clear"/>
+                        </w:rPr>
+                        <w:t>Bs.As.</w:t>
+                      </w:r>
+                      <w:r>
+                        <w:rPr>
                           <w:rStyle w:val="Hyperlink"/>
                           <w:color w:themeColor="text1" w:val="000000"/>
                           <w:sz w:val="20"/>
                           <w:szCs w:val="20"/>
                           <w:u w:val="none"/>
                         </w:rPr>
-                        <w:t>CABA (Argentina)</w:t>
+                        <w:t xml:space="preserve"> (</w:t>
+                      </w:r>
+                      <w:r>
+                        <w:rPr>
+                          <w:rStyle w:val="Hyperlink"/>
+                          <w:color w:themeColor="text1" w:val="000000"/>
+                          <w:sz w:val="20"/>
+                          <w:szCs w:val="20"/>
+                          <w:u w:val="none"/>
+                        </w:rPr>
+                        <w:t>Argentina</w:t>
+                      </w:r>
+                      <w:r>
+                        <w:rPr>
+                          <w:rStyle w:val="Hyperlink"/>
+                          <w:color w:themeColor="text1" w:val="000000"/>
+                          <w:sz w:val="20"/>
+                          <w:szCs w:val="20"/>
+                          <w:u w:val="none"/>
+                        </w:rPr>
+                        <w:t>)</w:t>
                       </w:r>
                     </w:p>
                   </w:txbxContent>
@@ -3616,7 +3618,7 @@
                           <w:p>
                             <w:pPr>
                               <w:pStyle w:val="FrameContents"/>
-                              <w:overflowPunct w:val="true"/>
+                              <w:overflowPunct w:val="false"/>
                               <w:rPr/>
                             </w:pPr>
                             <w:r>
@@ -3646,23 +3648,7 @@
                                 <w:lang w:val="en-US" w:eastAsia="en-US"/>
                                 <w14:ligatures w14:val="standardContextual"/>
                               </w:rPr>
-                              <w:t>E</w:t>
-                            </w:r>
-                            <w:r>
-                              <w:rPr>
-                                <w:rFonts w:eastAsia="Gill Sans MT" w:cs="" w:cstheme="minorBidi" w:eastAsiaTheme="minorHAnsi"/>
-                                <w:b/>
-                                <w:bCs/>
-                                <w:color w:val="FFFFFF"/>
-                                <w:kern w:val="2"/>
-                                <w:sz w:val="22"/>
-                                <w:szCs w:val="22"/>
-                                <w:u w:val="none"/>
-                                <w:shd w:fill="auto" w:val="clear"/>
-                                <w:lang w:val="en-US" w:eastAsia="en-US"/>
-                                <w14:ligatures w14:val="standardContextual"/>
-                              </w:rPr>
-                              <w:t>DUCATION</w:t>
+                              <w:t>EDUCATION</w:t>
                             </w:r>
                           </w:p>
                         </w:txbxContent>
@@ -3686,7 +3672,7 @@
                     <w:p>
                       <w:pPr>
                         <w:pStyle w:val="FrameContents"/>
-                        <w:overflowPunct w:val="true"/>
+                        <w:overflowPunct w:val="false"/>
                         <w:rPr/>
                       </w:pPr>
                       <w:r>
@@ -3716,23 +3702,7 @@
                           <w:lang w:val="en-US" w:eastAsia="en-US"/>
                           <w14:ligatures w14:val="standardContextual"/>
                         </w:rPr>
-                        <w:t>E</w:t>
-                      </w:r>
-                      <w:r>
-                        <w:rPr>
-                          <w:rFonts w:eastAsia="Gill Sans MT" w:cs="" w:cstheme="minorBidi" w:eastAsiaTheme="minorHAnsi"/>
-                          <w:b/>
-                          <w:bCs/>
-                          <w:color w:val="FFFFFF"/>
-                          <w:kern w:val="2"/>
-                          <w:sz w:val="22"/>
-                          <w:szCs w:val="22"/>
-                          <w:u w:val="none"/>
-                          <w:shd w:fill="auto" w:val="clear"/>
-                          <w:lang w:val="en-US" w:eastAsia="en-US"/>
-                          <w14:ligatures w14:val="standardContextual"/>
-                        </w:rPr>
-                        <w:t>DUCATION</w:t>
+                        <w:t>EDUCATION</w:t>
                       </w:r>
                     </w:p>
                   </w:txbxContent>
@@ -3787,7 +3757,7 @@
                           <w:p>
                             <w:pPr>
                               <w:pStyle w:val="FrameContents"/>
-                              <w:overflowPunct w:val="true"/>
+                              <w:overflowPunct w:val="false"/>
                               <w:rPr/>
                             </w:pPr>
                             <w:r>
@@ -3841,7 +3811,7 @@
                     <w:p>
                       <w:pPr>
                         <w:pStyle w:val="FrameContents"/>
-                        <w:overflowPunct w:val="true"/>
+                        <w:overflowPunct w:val="false"/>
                         <w:rPr/>
                       </w:pPr>
                       <w:r>
@@ -3926,7 +3896,7 @@
                           <w:p>
                             <w:pPr>
                               <w:pStyle w:val="FrameContents"/>
-                              <w:overflowPunct w:val="true"/>
+                              <w:overflowPunct w:val="false"/>
                               <w:rPr/>
                             </w:pPr>
                             <w:r>
@@ -3956,7 +3926,39 @@
                                 <w:lang w:val="en-US" w:eastAsia="en-US"/>
                                 <w14:ligatures w14:val="standardContextual"/>
                               </w:rPr>
-                              <w:t>LANGUAJES</w:t>
+                              <w:t>LANGUA</w:t>
+                            </w:r>
+                            <w:r>
+                              <w:rPr>
+                                <w:rFonts w:eastAsia="Gill Sans MT" w:cs="" w:cstheme="minorBidi" w:eastAsiaTheme="minorHAnsi"/>
+                                <w:b/>
+                                <w:bCs/>
+                                <w:color w:val="FFFFFF"/>
+                                <w:kern w:val="2"/>
+                                <w:sz w:val="22"/>
+                                <w:szCs w:val="22"/>
+                                <w:u w:val="none"/>
+                                <w:shd w:fill="auto" w:val="clear"/>
+                                <w:lang w:val="en-US" w:eastAsia="en-US"/>
+                                <w14:ligatures w14:val="standardContextual"/>
+                              </w:rPr>
+                              <w:t>G</w:t>
+                            </w:r>
+                            <w:r>
+                              <w:rPr>
+                                <w:rFonts w:eastAsia="Gill Sans MT" w:cs="" w:cstheme="minorBidi" w:eastAsiaTheme="minorHAnsi"/>
+                                <w:b/>
+                                <w:bCs/>
+                                <w:color w:val="FFFFFF"/>
+                                <w:kern w:val="2"/>
+                                <w:sz w:val="22"/>
+                                <w:szCs w:val="22"/>
+                                <w:u w:val="none"/>
+                                <w:shd w:fill="auto" w:val="clear"/>
+                                <w:lang w:val="en-US" w:eastAsia="en-US"/>
+                                <w14:ligatures w14:val="standardContextual"/>
+                              </w:rPr>
+                              <w:t>ES</w:t>
                             </w:r>
                           </w:p>
                         </w:txbxContent>
@@ -3980,7 +3982,7 @@
                     <w:p>
                       <w:pPr>
                         <w:pStyle w:val="FrameContents"/>
-                        <w:overflowPunct w:val="true"/>
+                        <w:overflowPunct w:val="false"/>
                         <w:rPr/>
                       </w:pPr>
                       <w:r>
@@ -4010,7 +4012,39 @@
                           <w:lang w:val="en-US" w:eastAsia="en-US"/>
                           <w14:ligatures w14:val="standardContextual"/>
                         </w:rPr>
-                        <w:t>LANGUAJES</w:t>
+                        <w:t>LANGUA</w:t>
+                      </w:r>
+                      <w:r>
+                        <w:rPr>
+                          <w:rFonts w:eastAsia="Gill Sans MT" w:cs="" w:cstheme="minorBidi" w:eastAsiaTheme="minorHAnsi"/>
+                          <w:b/>
+                          <w:bCs/>
+                          <w:color w:val="FFFFFF"/>
+                          <w:kern w:val="2"/>
+                          <w:sz w:val="22"/>
+                          <w:szCs w:val="22"/>
+                          <w:u w:val="none"/>
+                          <w:shd w:fill="auto" w:val="clear"/>
+                          <w:lang w:val="en-US" w:eastAsia="en-US"/>
+                          <w14:ligatures w14:val="standardContextual"/>
+                        </w:rPr>
+                        <w:t>G</w:t>
+                      </w:r>
+                      <w:r>
+                        <w:rPr>
+                          <w:rFonts w:eastAsia="Gill Sans MT" w:cs="" w:cstheme="minorBidi" w:eastAsiaTheme="minorHAnsi"/>
+                          <w:b/>
+                          <w:bCs/>
+                          <w:color w:val="FFFFFF"/>
+                          <w:kern w:val="2"/>
+                          <w:sz w:val="22"/>
+                          <w:szCs w:val="22"/>
+                          <w:u w:val="none"/>
+                          <w:shd w:fill="auto" w:val="clear"/>
+                          <w:lang w:val="en-US" w:eastAsia="en-US"/>
+                          <w14:ligatures w14:val="standardContextual"/>
+                        </w:rPr>
+                        <w:t>ES</w:t>
                       </w:r>
                     </w:p>
                   </w:txbxContent>
@@ -4755,8 +4789,6 @@
                               <w:r>
                                 <w:rPr>
                                   <w:rStyle w:val="Hyperlink"/>
-                                  <w:sz w:val="20"/>
-                                  <w:szCs w:val="20"/>
                                 </w:rPr>
                                 <w:drawing>
                                   <wp:inline distT="0" distB="0" distL="0" distR="0">
@@ -4966,8 +4998,6 @@
                         <w:r>
                           <w:rPr>
                             <w:rStyle w:val="Hyperlink"/>
-                            <w:sz w:val="20"/>
-                            <w:szCs w:val="20"/>
                           </w:rPr>
                           <w:drawing>
                             <wp:inline distT="0" distB="0" distL="0" distR="0">

</xml_diff>